<commit_message>
Initial class diagram with view and controller
</commit_message>
<xml_diff>
--- a/docs/analisis-taller2-juan-blanco.docx
+++ b/docs/analisis-taller2-juan-blanco.docx
@@ -113,7 +113,19 @@
         <w:rPr>
           <w:lang w:val="es-CO"/>
         </w:rPr>
-        <w:t xml:space="preserve">Se desarrollará un programa que esté en la capacidad de mostrar una composición interactiva con base en un cuento corto. Este texto estará en formato </w:t>
+        <w:t>Se desarrollará un programa que esté en la capacidad de mostrar una composición interactiva con base en un cuento corto</w:t>
+      </w:r>
+      <w:r>
+        <w:rPr>
+          <w:lang w:val="es-CO"/>
+        </w:rPr>
+        <w:t xml:space="preserve"> (en este caso Pinocho)</w:t>
+      </w:r>
+      <w:r>
+        <w:rPr>
+          <w:lang w:val="es-CO"/>
+        </w:rPr>
+        <w:t xml:space="preserve">. Este texto estará en formato </w:t>
       </w:r>
       <w:proofErr w:type="spellStart"/>
       <w:r>
@@ -147,7 +159,13 @@
         <w:rPr>
           <w:lang w:val="es-CO"/>
         </w:rPr>
-        <w:t>, donde habrá</w:t>
+        <w:t xml:space="preserve">, donde </w:t>
+      </w:r>
+      <w:r>
+        <w:rPr>
+          <w:lang w:val="es-CO"/>
+        </w:rPr>
+        <w:t>habrá</w:t>
       </w:r>
       <w:r>
         <w:rPr>
@@ -728,6 +746,7 @@
     <w:p>
       <w:pPr>
         <w:rPr>
+          <w:u w:val="single"/>
           <w:lang w:val="es-CO"/>
         </w:rPr>
       </w:pPr>
@@ -749,8 +768,15 @@
         <w:rPr>
           <w:lang w:val="es-CO"/>
         </w:rPr>
-        <w:t>evo archivo de texto plano-</w:t>
-      </w:r>
+        <w:t>evo archivo de texto plano.</w:t>
+      </w:r>
+    </w:p>
+    <w:p>
+      <w:pPr>
+        <w:rPr>
+          <w:lang w:val="es-CO"/>
+        </w:rPr>
+      </w:pPr>
     </w:p>
     <w:p>
       <w:pPr>
@@ -871,20 +897,273 @@
         </w:rPr>
         <w:t xml:space="preserve">El programa debe otorgar algún tipo de guía o pista visual que le indique al usuario con qué elementos puede interactuar, así como una forma de mostrar </w:t>
       </w:r>
+      <w:r>
+        <w:rPr>
+          <w:lang w:val="es-CO"/>
+        </w:rPr>
+        <w:t>el progreso</w:t>
+      </w:r>
+      <w:r>
+        <w:rPr>
+          <w:lang w:val="es-CO"/>
+        </w:rPr>
+        <w:t xml:space="preserve"> que ha realizado.</w:t>
+      </w:r>
+    </w:p>
+    <w:p>
+      <w:pPr>
+        <w:rPr>
+          <w:lang w:val="es-CO"/>
+        </w:rPr>
+      </w:pPr>
+    </w:p>
+    <w:p>
+      <w:pPr>
+        <w:rPr>
+          <w:lang w:val="es-CO"/>
+        </w:rPr>
+      </w:pPr>
+    </w:p>
+    <w:p>
+      <w:pPr>
+        <w:rPr>
+          <w:b/>
+          <w:sz w:val="24"/>
+          <w:u w:val="single"/>
+          <w:lang w:val="es-CO"/>
+        </w:rPr>
+      </w:pPr>
+      <w:r>
+        <w:rPr>
+          <w:b/>
+          <w:sz w:val="24"/>
+          <w:lang w:val="es-CO"/>
+        </w:rPr>
+        <w:t>Entidades:</w:t>
+      </w:r>
+    </w:p>
+    <w:p>
+      <w:pPr>
+        <w:rPr>
+          <w:sz w:val="24"/>
+          <w:lang w:val="es-CO"/>
+        </w:rPr>
+      </w:pPr>
+    </w:p>
+    <w:p>
+      <w:pPr>
+        <w:rPr>
+          <w:lang w:val="es-CO"/>
+        </w:rPr>
+      </w:pPr>
+      <w:r>
+        <w:rPr>
+          <w:lang w:val="es-CO"/>
+        </w:rPr>
+        <w:t>Controladora de pantalla de inicio</w:t>
+      </w:r>
+    </w:p>
+    <w:p>
+      <w:pPr>
+        <w:rPr>
+          <w:lang w:val="es-CO"/>
+        </w:rPr>
+      </w:pPr>
+      <w:r>
+        <w:rPr>
+          <w:lang w:val="es-CO"/>
+        </w:rPr>
+        <w:t>Controladora de pantalla del cuento interactivo</w:t>
+      </w:r>
+    </w:p>
+    <w:p>
+      <w:pPr>
+        <w:rPr>
+          <w:lang w:val="es-CO"/>
+        </w:rPr>
+      </w:pPr>
+      <w:r>
+        <w:rPr>
+          <w:lang w:val="es-CO"/>
+        </w:rPr>
+        <w:t>Controladora de la pantalla final</w:t>
+      </w:r>
+    </w:p>
+    <w:p>
+      <w:pPr>
+        <w:rPr>
+          <w:lang w:val="es-CO"/>
+        </w:rPr>
+      </w:pPr>
+    </w:p>
+    <w:p>
+      <w:pPr>
+        <w:rPr>
+          <w:lang w:val="es-CO"/>
+        </w:rPr>
+      </w:pPr>
+      <w:proofErr w:type="spellStart"/>
+      <w:r>
+        <w:rPr>
+          <w:lang w:val="es-CO"/>
+        </w:rPr>
+        <w:t>Interactuable</w:t>
+      </w:r>
+      <w:proofErr w:type="spellEnd"/>
+      <w:r>
+        <w:rPr>
+          <w:lang w:val="es-CO"/>
+        </w:rPr>
+        <w:t xml:space="preserve"> – abstracta</w:t>
+      </w:r>
+    </w:p>
+    <w:p>
+      <w:pPr>
+        <w:rPr>
+          <w:lang w:val="es-CO"/>
+        </w:rPr>
+      </w:pPr>
+      <w:r>
+        <w:rPr>
+          <w:lang w:val="es-CO"/>
+        </w:rPr>
+        <w:tab/>
+        <w:t>Pinocho</w:t>
+      </w:r>
+    </w:p>
+    <w:p>
+      <w:pPr>
+        <w:rPr>
+          <w:lang w:val="es-CO"/>
+        </w:rPr>
+      </w:pPr>
+      <w:r>
+        <w:rPr>
+          <w:lang w:val="es-CO"/>
+        </w:rPr>
+        <w:tab/>
+        <w:t>Grillo</w:t>
+      </w:r>
+    </w:p>
+    <w:p>
+      <w:pPr>
+        <w:rPr>
+          <w:lang w:val="es-CO"/>
+        </w:rPr>
+      </w:pPr>
+      <w:r>
+        <w:rPr>
+          <w:lang w:val="es-CO"/>
+        </w:rPr>
+        <w:tab/>
+        <w:t>Madera</w:t>
+      </w:r>
+    </w:p>
+    <w:p>
+      <w:pPr>
+        <w:rPr>
+          <w:lang w:val="es-CO"/>
+        </w:rPr>
+      </w:pPr>
+      <w:r>
+        <w:rPr>
+          <w:lang w:val="es-CO"/>
+        </w:rPr>
+        <w:tab/>
+        <w:t>Reloj</w:t>
+      </w:r>
+    </w:p>
+    <w:p>
+      <w:pPr>
+        <w:rPr>
+          <w:u w:val="single"/>
+          <w:lang w:val="es-CO"/>
+        </w:rPr>
+      </w:pPr>
+      <w:r>
+        <w:rPr>
+          <w:lang w:val="es-CO"/>
+        </w:rPr>
+        <w:tab/>
+        <w:t>Pintura</w:t>
+      </w:r>
+    </w:p>
+    <w:p>
+      <w:pPr>
+        <w:rPr>
+          <w:sz w:val="24"/>
+          <w:u w:val="single"/>
+          <w:lang w:val="es-CO"/>
+        </w:rPr>
+      </w:pPr>
+    </w:p>
+    <w:p>
+      <w:pPr>
+        <w:rPr>
+          <w:b/>
+          <w:sz w:val="24"/>
+          <w:lang w:val="es-CO"/>
+        </w:rPr>
+      </w:pPr>
+      <w:r>
+        <w:rPr>
+          <w:b/>
+          <w:sz w:val="24"/>
+          <w:lang w:val="es-CO"/>
+        </w:rPr>
+        <w:t>DIAGRAMA DE CLASES:</w:t>
+      </w:r>
+    </w:p>
+    <w:p>
+      <w:pPr>
+        <w:rPr>
+          <w:sz w:val="24"/>
+          <w:u w:val="single"/>
+          <w:lang w:val="es-CO"/>
+        </w:rPr>
+      </w:pPr>
       <w:bookmarkStart w:id="0" w:name="_GoBack"/>
       <w:bookmarkEnd w:id="0"/>
-      <w:r>
-        <w:rPr>
-          <w:lang w:val="es-CO"/>
-        </w:rPr>
-        <w:t>el progreso</w:t>
-      </w:r>
-      <w:r>
-        <w:rPr>
-          <w:lang w:val="es-CO"/>
-        </w:rPr>
-        <w:t xml:space="preserve"> que ha realizado.</w:t>
-      </w:r>
+    </w:p>
+    <w:p>
+      <w:pPr>
+        <w:rPr>
+          <w:sz w:val="24"/>
+          <w:lang w:val="es-CO"/>
+        </w:rPr>
+      </w:pPr>
+    </w:p>
+    <w:p>
+      <w:pPr>
+        <w:rPr>
+          <w:sz w:val="24"/>
+          <w:u w:val="single"/>
+          <w:lang w:val="es-CO"/>
+        </w:rPr>
+      </w:pPr>
+    </w:p>
+    <w:p>
+      <w:pPr>
+        <w:rPr>
+          <w:sz w:val="24"/>
+          <w:lang w:val="es-CO"/>
+        </w:rPr>
+      </w:pPr>
+      <w:r>
+        <w:rPr>
+          <w:sz w:val="24"/>
+          <w:lang w:val="es-CO"/>
+        </w:rPr>
+        <w:tab/>
+      </w:r>
+    </w:p>
+    <w:p>
+      <w:pPr>
+        <w:rPr>
+          <w:sz w:val="24"/>
+          <w:lang w:val="es-CO"/>
+        </w:rPr>
+      </w:pPr>
     </w:p>
     <w:p>
       <w:pPr>

</xml_diff>